<commit_message>
acrescentando informaçoes sobre commits
</commit_message>
<xml_diff>
--- a/relatorio_das_matheus.docx
+++ b/relatorio_das_matheus.docx
@@ -270,6 +270,32 @@
         </w:rPr>
       </w:pPr>
       <w:r>
+        <w:rPr>
+          <w:rFonts w:ascii="Arial" w:hAnsi="Arial" w:cs="Arial" w:eastAsia="Arial"/>
+          <w:color w:val="auto"/>
+          <w:spacing w:val="0"/>
+          <w:position w:val="0"/>
+          <w:sz w:val="22"/>
+          <w:shd w:fill="auto" w:val="clear"/>
+        </w:rPr>
+        <w:t xml:space="preserve">commit 2</w:t>
+      </w:r>
+    </w:p>
+    <w:p>
+      <w:pPr>
+        <w:spacing w:before="0" w:after="0" w:line="240"/>
+        <w:ind w:right="0" w:left="0" w:firstLine="0"/>
+        <w:jc w:val="left"/>
+        <w:rPr>
+          <w:rFonts w:ascii="Arial" w:hAnsi="Arial" w:cs="Arial" w:eastAsia="Arial"/>
+          <w:color w:val="auto"/>
+          <w:spacing w:val="0"/>
+          <w:position w:val="0"/>
+          <w:sz w:val="22"/>
+          <w:shd w:fill="auto" w:val="clear"/>
+        </w:rPr>
+      </w:pPr>
+      <w:r>
         <w:object w:dxaOrig="7139" w:dyaOrig="3924">
           <v:rect xmlns:o="urn:schemas-microsoft-com:office:office" xmlns:v="urn:schemas-microsoft-com:vml" id="rectole0000000002" style="width:356.950000pt;height:196.200000pt" o:preferrelative="t" o:ole="">
             <o:lock v:ext="edit"/>
@@ -278,6 +304,101 @@
           <o:OLEObject xmlns:r="http://schemas.openxmlformats.org/officeDocument/2006/relationships" xmlns:o="urn:schemas-microsoft-com:office:office" Type="Embed" ProgID="StaticDib" DrawAspect="Content" ObjectID="0000000002" ShapeID="rectole0000000002" r:id="docRId4"/>
         </w:object>
       </w:r>
+    </w:p>
+    <w:p>
+      <w:pPr>
+        <w:spacing w:before="0" w:after="0" w:line="240"/>
+        <w:ind w:right="0" w:left="0" w:firstLine="0"/>
+        <w:jc w:val="left"/>
+        <w:rPr>
+          <w:rFonts w:ascii="Arial" w:hAnsi="Arial" w:cs="Arial" w:eastAsia="Arial"/>
+          <w:color w:val="auto"/>
+          <w:spacing w:val="0"/>
+          <w:position w:val="0"/>
+          <w:sz w:val="22"/>
+          <w:shd w:fill="auto" w:val="clear"/>
+        </w:rPr>
+      </w:pPr>
+    </w:p>
+    <w:p>
+      <w:pPr>
+        <w:spacing w:before="0" w:after="0" w:line="240"/>
+        <w:ind w:right="0" w:left="0" w:firstLine="0"/>
+        <w:jc w:val="left"/>
+        <w:rPr>
+          <w:rFonts w:ascii="Arial" w:hAnsi="Arial" w:cs="Arial" w:eastAsia="Arial"/>
+          <w:color w:val="auto"/>
+          <w:spacing w:val="0"/>
+          <w:position w:val="0"/>
+          <w:sz w:val="22"/>
+          <w:shd w:fill="auto" w:val="clear"/>
+        </w:rPr>
+      </w:pPr>
+    </w:p>
+    <w:p>
+      <w:pPr>
+        <w:spacing w:before="0" w:after="0" w:line="240"/>
+        <w:ind w:right="0" w:left="0" w:firstLine="0"/>
+        <w:jc w:val="left"/>
+        <w:rPr>
+          <w:rFonts w:ascii="Arial" w:hAnsi="Arial" w:cs="Arial" w:eastAsia="Arial"/>
+          <w:color w:val="auto"/>
+          <w:spacing w:val="0"/>
+          <w:position w:val="0"/>
+          <w:sz w:val="22"/>
+          <w:shd w:fill="auto" w:val="clear"/>
+        </w:rPr>
+      </w:pPr>
+      <w:r>
+        <w:rPr>
+          <w:rFonts w:ascii="Arial" w:hAnsi="Arial" w:cs="Arial" w:eastAsia="Arial"/>
+          <w:color w:val="auto"/>
+          <w:spacing w:val="0"/>
+          <w:position w:val="0"/>
+          <w:sz w:val="22"/>
+          <w:shd w:fill="auto" w:val="clear"/>
+        </w:rPr>
+        <w:t xml:space="preserve">commit 3</w:t>
+      </w:r>
+    </w:p>
+    <w:p>
+      <w:pPr>
+        <w:spacing w:before="0" w:after="0" w:line="240"/>
+        <w:ind w:right="0" w:left="0" w:firstLine="0"/>
+        <w:jc w:val="left"/>
+        <w:rPr>
+          <w:rFonts w:ascii="Arial" w:hAnsi="Arial" w:cs="Arial" w:eastAsia="Arial"/>
+          <w:color w:val="auto"/>
+          <w:spacing w:val="0"/>
+          <w:position w:val="0"/>
+          <w:sz w:val="22"/>
+          <w:shd w:fill="auto" w:val="clear"/>
+        </w:rPr>
+      </w:pPr>
+      <w:r>
+        <w:object w:dxaOrig="7439" w:dyaOrig="4475">
+          <v:rect xmlns:o="urn:schemas-microsoft-com:office:office" xmlns:v="urn:schemas-microsoft-com:vml" id="rectole0000000003" style="width:371.950000pt;height:223.750000pt" o:preferrelative="t" o:ole="">
+            <o:lock v:ext="edit"/>
+            <v:imagedata xmlns:r="http://schemas.openxmlformats.org/officeDocument/2006/relationships" r:id="docRId7" o:title=""/>
+          </v:rect>
+          <o:OLEObject xmlns:r="http://schemas.openxmlformats.org/officeDocument/2006/relationships" xmlns:o="urn:schemas-microsoft-com:office:office" Type="Embed" ProgID="StaticDib" DrawAspect="Content" ObjectID="0000000003" ShapeID="rectole0000000003" r:id="docRId6"/>
+        </w:object>
+      </w:r>
+    </w:p>
+    <w:p>
+      <w:pPr>
+        <w:spacing w:before="0" w:after="0" w:line="240"/>
+        <w:ind w:right="0" w:left="0" w:firstLine="0"/>
+        <w:jc w:val="left"/>
+        <w:rPr>
+          <w:rFonts w:ascii="Arial" w:hAnsi="Arial" w:cs="Arial" w:eastAsia="Arial"/>
+          <w:color w:val="auto"/>
+          <w:spacing w:val="0"/>
+          <w:position w:val="0"/>
+          <w:sz w:val="22"/>
+          <w:shd w:fill="auto" w:val="clear"/>
+        </w:rPr>
+      </w:pPr>
     </w:p>
     <w:p>
       <w:pPr>

</xml_diff>